<commit_message>
feat: complete lab 2
</commit_message>
<xml_diff>
--- a/Labfiles/Starter/DP-200.2/DP-200-Lab02-Ex01.docx
+++ b/Labfiles/Starter/DP-200.2/DP-200-Lab02-Ex01.docx
@@ -1,6 +1,6 @@
 
 <file path=word/document.xml><?xml version="1.0" encoding="utf-8"?>
-<w:document xmlns:wpc="http://schemas.microsoft.com/office/word/2010/wordprocessingCanvas" xmlns:cx="http://schemas.microsoft.com/office/drawing/2014/chartex" xmlns:cx1="http://schemas.microsoft.com/office/drawing/2015/9/8/chartex" xmlns:cx2="http://schemas.microsoft.com/office/drawing/2015/10/21/chartex" xmlns:cx3="http://schemas.microsoft.com/office/drawing/2016/5/9/chartex" xmlns:cx4="http://schemas.microsoft.com/office/drawing/2016/5/10/chartex" xmlns:cx5="http://schemas.microsoft.com/office/drawing/2016/5/11/chartex" xmlns:cx6="http://schemas.microsoft.com/office/drawing/2016/5/12/chartex" xmlns:cx7="http://schemas.microsoft.com/office/drawing/2016/5/13/chartex" xmlns:cx8="http://schemas.microsoft.com/office/drawing/2016/5/14/chartex" xmlns:mc="http://schemas.openxmlformats.org/markup-compatibility/2006" xmlns:aink="http://schemas.microsoft.com/office/drawing/2016/ink" xmlns:am3d="http://schemas.microsoft.com/office/drawing/2017/model3d" xmlns:o="urn:schemas-microsoft-com:office:office" xmlns:r="http://schemas.openxmlformats.org/officeDocument/2006/relationships" xmlns:m="http://schemas.openxmlformats.org/officeDocument/2006/math" xmlns:v="urn:schemas-microsoft-com:vml" xmlns:wp14="http://schemas.microsoft.com/office/word/2010/wordprocessingDrawing" xmlns:wp="http://schemas.openxmlformats.org/drawingml/2006/wordprocessingDrawing" xmlns:w10="urn:schemas-microsoft-com:office:word" xmlns:w="http://schemas.openxmlformats.org/wordprocessingml/2006/main" xmlns:w14="http://schemas.microsoft.com/office/word/2010/wordml" xmlns:w15="http://schemas.microsoft.com/office/word/2012/wordml" xmlns:w16cid="http://schemas.microsoft.com/office/word/2016/wordml/cid" xmlns:w16se="http://schemas.microsoft.com/office/word/2015/wordml/symex" xmlns:wpg="http://schemas.microsoft.com/office/word/2010/wordprocessingGroup" xmlns:wpi="http://schemas.microsoft.com/office/word/2010/wordprocessingInk" xmlns:wne="http://schemas.microsoft.com/office/word/2006/wordml" xmlns:wps="http://schemas.microsoft.com/office/word/2010/wordprocessingShape" mc:Ignorable="w14 w15 w16se w16cid wp14">
+<w:document xmlns:wpc="http://schemas.microsoft.com/office/word/2010/wordprocessingCanvas" xmlns:cx="http://schemas.microsoft.com/office/drawing/2014/chartex" xmlns:cx1="http://schemas.microsoft.com/office/drawing/2015/9/8/chartex" xmlns:cx2="http://schemas.microsoft.com/office/drawing/2015/10/21/chartex" xmlns:cx3="http://schemas.microsoft.com/office/drawing/2016/5/9/chartex" xmlns:cx4="http://schemas.microsoft.com/office/drawing/2016/5/10/chartex" xmlns:cx5="http://schemas.microsoft.com/office/drawing/2016/5/11/chartex" xmlns:cx6="http://schemas.microsoft.com/office/drawing/2016/5/12/chartex" xmlns:cx7="http://schemas.microsoft.com/office/drawing/2016/5/13/chartex" xmlns:cx8="http://schemas.microsoft.com/office/drawing/2016/5/14/chartex" xmlns:mc="http://schemas.openxmlformats.org/markup-compatibility/2006" xmlns:aink="http://schemas.microsoft.com/office/drawing/2016/ink" xmlns:am3d="http://schemas.microsoft.com/office/drawing/2017/model3d" xmlns:o="urn:schemas-microsoft-com:office:office" xmlns:r="http://schemas.openxmlformats.org/officeDocument/2006/relationships" xmlns:m="http://schemas.openxmlformats.org/officeDocument/2006/math" xmlns:v="urn:schemas-microsoft-com:vml" xmlns:wp14="http://schemas.microsoft.com/office/word/2010/wordprocessingDrawing" xmlns:wp="http://schemas.openxmlformats.org/drawingml/2006/wordprocessingDrawing" xmlns:w10="urn:schemas-microsoft-com:office:word" xmlns:w="http://schemas.openxmlformats.org/wordprocessingml/2006/main" xmlns:w14="http://schemas.microsoft.com/office/word/2010/wordml" xmlns:w15="http://schemas.microsoft.com/office/word/2012/wordml" xmlns:w16cex="http://schemas.microsoft.com/office/word/2018/wordml/cex" xmlns:w16cid="http://schemas.microsoft.com/office/word/2016/wordml/cid" xmlns:w16="http://schemas.microsoft.com/office/word/2018/wordml" xmlns:w16se="http://schemas.microsoft.com/office/word/2015/wordml/symex" xmlns:wpg="http://schemas.microsoft.com/office/word/2010/wordprocessingGroup" xmlns:wpi="http://schemas.microsoft.com/office/word/2010/wordprocessingInk" xmlns:wne="http://schemas.microsoft.com/office/word/2006/wordml" xmlns:wps="http://schemas.microsoft.com/office/word/2010/wordprocessingShape" mc:Ignorable="w14 w15 w16se w16cid w16 w16cex wp14">
   <w:body>
     <w:p>
       <w:pPr>
@@ -247,6 +247,16 @@
                 <w:shd w:val="clear" w:color="auto" w:fill="FFFFFF"/>
               </w:rPr>
             </w:pPr>
+            <w:r>
+              <w:rPr>
+                <w:rFonts w:ascii="Segoe UI" w:hAnsi="Segoe UI" w:cs="Segoe UI"/>
+                <w:color w:val="000000"/>
+                <w:sz w:val="21"/>
+                <w:szCs w:val="21"/>
+                <w:shd w:val="clear" w:color="auto" w:fill="FFFFFF"/>
+              </w:rPr>
+              <w:t xml:space="preserve">Storage Account </w:t>
+            </w:r>
           </w:p>
         </w:tc>
       </w:tr>
@@ -293,6 +303,16 @@
                 <w:shd w:val="clear" w:color="auto" w:fill="FFFFFF"/>
               </w:rPr>
             </w:pPr>
+            <w:r>
+              <w:rPr>
+                <w:rFonts w:ascii="Segoe UI" w:hAnsi="Segoe UI" w:cs="Segoe UI"/>
+                <w:color w:val="000000"/>
+                <w:sz w:val="21"/>
+                <w:szCs w:val="21"/>
+                <w:shd w:val="clear" w:color="auto" w:fill="FFFFFF"/>
+              </w:rPr>
+              <w:t>Blob Storage – Create a container named “images” to store the static images files</w:t>
+            </w:r>
           </w:p>
         </w:tc>
       </w:tr>
@@ -339,21 +359,20 @@
                 <w:shd w:val="clear" w:color="auto" w:fill="FFFFFF"/>
               </w:rPr>
             </w:pPr>
+            <w:r>
+              <w:rPr>
+                <w:rFonts w:ascii="Segoe UI" w:hAnsi="Segoe UI" w:cs="Segoe UI"/>
+                <w:color w:val="000000"/>
+                <w:sz w:val="21"/>
+                <w:szCs w:val="21"/>
+                <w:shd w:val="clear" w:color="auto" w:fill="FFFFFF"/>
+              </w:rPr>
+              <w:t>Create a role (RBAC) for the App Service as Storage Blob Data Contributor and use IAM to connect to the Blob from the App Service</w:t>
+            </w:r>
           </w:p>
         </w:tc>
       </w:tr>
     </w:tbl>
-    <w:p>
-      <w:pPr>
-        <w:rPr>
-          <w:rFonts w:ascii="Segoe UI" w:hAnsi="Segoe UI" w:cs="Segoe UI"/>
-          <w:color w:val="000000"/>
-          <w:sz w:val="21"/>
-          <w:szCs w:val="21"/>
-          <w:shd w:val="clear" w:color="auto" w:fill="FFFFFF"/>
-        </w:rPr>
-      </w:pPr>
-    </w:p>
     <w:p>
       <w:pPr>
         <w:rPr>
@@ -459,12 +478,23 @@
                 <w:shd w:val="clear" w:color="auto" w:fill="FFFFFF"/>
               </w:rPr>
             </w:pPr>
-            <w:bookmarkStart w:id="0" w:name="_GoBack"/>
-            <w:bookmarkEnd w:id="0"/>
+            <w:r>
+              <w:rPr>
+                <w:rFonts w:ascii="Segoe UI" w:hAnsi="Segoe UI" w:cs="Segoe UI"/>
+                <w:color w:val="000000"/>
+                <w:sz w:val="21"/>
+                <w:szCs w:val="21"/>
+                <w:shd w:val="clear" w:color="auto" w:fill="FFFFFF"/>
+              </w:rPr>
+              <w:t>Azure Data Lake Store</w:t>
+            </w:r>
           </w:p>
         </w:tc>
       </w:tr>
       <w:tr>
+        <w:trPr>
+          <w:trHeight w:val="1401"/>
+        </w:trPr>
         <w:tc>
           <w:tcPr>
             <w:tcW w:w="3095" w:type="dxa"/>
@@ -507,10 +537,159 @@
                 <w:shd w:val="clear" w:color="auto" w:fill="FFFFFF"/>
               </w:rPr>
             </w:pPr>
+            <w:r>
+              <w:rPr>
+                <w:rFonts w:ascii="Segoe UI" w:hAnsi="Segoe UI" w:cs="Segoe UI"/>
+                <w:color w:val="000000"/>
+                <w:sz w:val="21"/>
+                <w:szCs w:val="21"/>
+                <w:shd w:val="clear" w:color="auto" w:fill="FFFFFF"/>
+              </w:rPr>
+              <w:t>Account type: Blob</w:t>
+            </w:r>
+            <w:r>
+              <w:rPr>
+                <w:rFonts w:ascii="Segoe UI" w:hAnsi="Segoe UI" w:cs="Segoe UI"/>
+                <w:color w:val="000000"/>
+                <w:sz w:val="21"/>
+                <w:szCs w:val="21"/>
+                <w:shd w:val="clear" w:color="auto" w:fill="FFFFFF"/>
+              </w:rPr>
+              <w:t xml:space="preserve"> (store binaries).</w:t>
+            </w:r>
+          </w:p>
+          <w:p>
+            <w:pPr>
+              <w:rPr>
+                <w:rFonts w:ascii="Segoe UI" w:hAnsi="Segoe UI" w:cs="Segoe UI"/>
+                <w:color w:val="000000"/>
+                <w:sz w:val="21"/>
+                <w:szCs w:val="21"/>
+                <w:shd w:val="clear" w:color="auto" w:fill="FFFFFF"/>
+              </w:rPr>
+            </w:pPr>
+            <w:r>
+              <w:rPr>
+                <w:rFonts w:ascii="Segoe UI" w:hAnsi="Segoe UI" w:cs="Segoe UI"/>
+                <w:color w:val="000000"/>
+                <w:sz w:val="21"/>
+                <w:szCs w:val="21"/>
+                <w:shd w:val="clear" w:color="auto" w:fill="FFFFFF"/>
+              </w:rPr>
+              <w:t>Hierarchical Namespace</w:t>
+            </w:r>
+            <w:r>
+              <w:rPr>
+                <w:rFonts w:ascii="Segoe UI" w:hAnsi="Segoe UI" w:cs="Segoe UI"/>
+                <w:color w:val="000000"/>
+                <w:sz w:val="21"/>
+                <w:szCs w:val="21"/>
+                <w:shd w:val="clear" w:color="auto" w:fill="FFFFFF"/>
+              </w:rPr>
+              <w:t xml:space="preserve">: </w:t>
+            </w:r>
+            <w:r>
+              <w:rPr>
+                <w:rFonts w:ascii="Segoe UI" w:hAnsi="Segoe UI" w:cs="Segoe UI"/>
+                <w:color w:val="000000"/>
+                <w:sz w:val="21"/>
+                <w:szCs w:val="21"/>
+                <w:shd w:val="clear" w:color="auto" w:fill="FFFFFF"/>
+              </w:rPr>
+              <w:t>enabled</w:t>
+            </w:r>
+            <w:r>
+              <w:rPr>
+                <w:rFonts w:ascii="Segoe UI" w:hAnsi="Segoe UI" w:cs="Segoe UI"/>
+                <w:color w:val="000000"/>
+                <w:sz w:val="21"/>
+                <w:szCs w:val="21"/>
+                <w:shd w:val="clear" w:color="auto" w:fill="FFFFFF"/>
+              </w:rPr>
+              <w:t xml:space="preserve"> (this provides scalability and cost-effectiveness),</w:t>
+            </w:r>
+            <w:r>
+              <w:rPr>
+                <w:rFonts w:ascii="Segoe UI" w:hAnsi="Segoe UI" w:cs="Segoe UI"/>
+                <w:color w:val="000000"/>
+                <w:sz w:val="21"/>
+                <w:szCs w:val="21"/>
+                <w:shd w:val="clear" w:color="auto" w:fill="FFFFFF"/>
+              </w:rPr>
+              <w:t xml:space="preserve"> with </w:t>
+            </w:r>
+            <w:proofErr w:type="spellStart"/>
+            <w:proofErr w:type="gramStart"/>
+            <w:r>
+              <w:rPr>
+                <w:rFonts w:ascii="Segoe UI" w:hAnsi="Segoe UI" w:cs="Segoe UI"/>
+                <w:color w:val="000000"/>
+                <w:sz w:val="21"/>
+                <w:szCs w:val="21"/>
+                <w:shd w:val="clear" w:color="auto" w:fill="FFFFFF"/>
+              </w:rPr>
+              <w:t>it</w:t>
+            </w:r>
+            <w:proofErr w:type="spellEnd"/>
+            <w:proofErr w:type="gramEnd"/>
+            <w:r>
+              <w:rPr>
+                <w:rFonts w:ascii="Segoe UI" w:hAnsi="Segoe UI" w:cs="Segoe UI"/>
+                <w:color w:val="000000"/>
+                <w:sz w:val="21"/>
+                <w:szCs w:val="21"/>
+                <w:shd w:val="clear" w:color="auto" w:fill="FFFFFF"/>
+              </w:rPr>
+              <w:t xml:space="preserve"> </w:t>
+            </w:r>
+            <w:r>
+              <w:rPr>
+                <w:rFonts w:ascii="Segoe UI" w:hAnsi="Segoe UI" w:cs="Segoe UI"/>
+                <w:color w:val="000000"/>
+                <w:sz w:val="21"/>
+                <w:szCs w:val="21"/>
+                <w:shd w:val="clear" w:color="auto" w:fill="FFFFFF"/>
+              </w:rPr>
+              <w:t>file</w:t>
+            </w:r>
+            <w:r>
+              <w:rPr>
+                <w:rFonts w:ascii="Segoe UI" w:hAnsi="Segoe UI" w:cs="Segoe UI"/>
+                <w:color w:val="000000"/>
+                <w:sz w:val="21"/>
+                <w:szCs w:val="21"/>
+                <w:shd w:val="clear" w:color="auto" w:fill="FFFFFF"/>
+              </w:rPr>
+              <w:t>s and objects are organized in the same way that the file system in our computer is organized.</w:t>
+            </w:r>
+          </w:p>
+          <w:p>
+            <w:pPr>
+              <w:rPr>
+                <w:rFonts w:ascii="Segoe UI" w:hAnsi="Segoe UI" w:cs="Segoe UI"/>
+                <w:color w:val="000000"/>
+                <w:sz w:val="21"/>
+                <w:szCs w:val="21"/>
+                <w:shd w:val="clear" w:color="auto" w:fill="FFFFFF"/>
+              </w:rPr>
+            </w:pPr>
+            <w:r>
+              <w:rPr>
+                <w:rFonts w:ascii="Segoe UI" w:hAnsi="Segoe UI" w:cs="Segoe UI"/>
+                <w:color w:val="000000"/>
+                <w:sz w:val="21"/>
+                <w:szCs w:val="21"/>
+                <w:shd w:val="clear" w:color="auto" w:fill="FFFFFF"/>
+              </w:rPr>
+              <w:t>Create a container named data to host data files</w:t>
+            </w:r>
           </w:p>
         </w:tc>
       </w:tr>
       <w:tr>
+        <w:trPr>
+          <w:trHeight w:val="854"/>
+        </w:trPr>
         <w:tc>
           <w:tcPr>
             <w:tcW w:w="3095" w:type="dxa"/>
@@ -553,6 +732,16 @@
                 <w:shd w:val="clear" w:color="auto" w:fill="FFFFFF"/>
               </w:rPr>
             </w:pPr>
+            <w:r>
+              <w:rPr>
+                <w:rFonts w:ascii="Segoe UI" w:hAnsi="Segoe UI" w:cs="Segoe UI"/>
+                <w:color w:val="000000"/>
+                <w:sz w:val="21"/>
+                <w:szCs w:val="21"/>
+                <w:shd w:val="clear" w:color="auto" w:fill="FFFFFF"/>
+              </w:rPr>
+              <w:t>This resource could be in the same RG as an Azure Machine Learning instance to analyse/build predictive models of the data</w:t>
+            </w:r>
           </w:p>
         </w:tc>
       </w:tr>
@@ -575,7 +764,7 @@
 </file>
 
 <file path=word/styles.xml><?xml version="1.0" encoding="utf-8"?>
-<w:styles xmlns:mc="http://schemas.openxmlformats.org/markup-compatibility/2006" xmlns:r="http://schemas.openxmlformats.org/officeDocument/2006/relationships" xmlns:w="http://schemas.openxmlformats.org/wordprocessingml/2006/main" xmlns:w14="http://schemas.microsoft.com/office/word/2010/wordml" xmlns:w15="http://schemas.microsoft.com/office/word/2012/wordml" xmlns:w16cid="http://schemas.microsoft.com/office/word/2016/wordml/cid" xmlns:w16se="http://schemas.microsoft.com/office/word/2015/wordml/symex" mc:Ignorable="w14 w15 w16se w16cid">
+<w:styles xmlns:mc="http://schemas.openxmlformats.org/markup-compatibility/2006" xmlns:r="http://schemas.openxmlformats.org/officeDocument/2006/relationships" xmlns:w="http://schemas.openxmlformats.org/wordprocessingml/2006/main" xmlns:w14="http://schemas.microsoft.com/office/word/2010/wordml" xmlns:w15="http://schemas.microsoft.com/office/word/2012/wordml" xmlns:w16cex="http://schemas.microsoft.com/office/word/2018/wordml/cex" xmlns:w16cid="http://schemas.microsoft.com/office/word/2016/wordml/cid" xmlns:w16="http://schemas.microsoft.com/office/word/2018/wordml" xmlns:w16se="http://schemas.microsoft.com/office/word/2015/wordml/symex" mc:Ignorable="w14 w15 w16se w16cid w16 w16cex">
   <w:docDefaults>
     <w:rPrDefault>
       <w:rPr>
@@ -591,7 +780,7 @@
       </w:pPr>
     </w:pPrDefault>
   </w:docDefaults>
-  <w:latentStyles w:defLockedState="0" w:defUIPriority="99" w:defSemiHidden="0" w:defUnhideWhenUsed="0" w:defQFormat="0" w:count="375">
+  <w:latentStyles w:defLockedState="0" w:defUIPriority="99" w:defSemiHidden="0" w:defUnhideWhenUsed="0" w:defQFormat="0" w:count="376">
     <w:lsdException w:name="Normal" w:uiPriority="0" w:qFormat="1"/>
     <w:lsdException w:name="heading 1" w:uiPriority="9" w:qFormat="1"/>
     <w:lsdException w:name="heading 2" w:semiHidden="1" w:uiPriority="9" w:unhideWhenUsed="1" w:qFormat="1"/>
@@ -967,6 +1156,7 @@
     <w:lsdException w:name="Smart Hyperlink" w:semiHidden="1" w:unhideWhenUsed="1"/>
     <w:lsdException w:name="Hashtag" w:semiHidden="1" w:unhideWhenUsed="1"/>
     <w:lsdException w:name="Unresolved Mention" w:semiHidden="1" w:unhideWhenUsed="1"/>
+    <w:lsdException w:name="Smart Link" w:semiHidden="1" w:unhideWhenUsed="1"/>
   </w:latentStyles>
   <w:style w:type="paragraph" w:default="1" w:styleId="Normal">
     <w:name w:val="Normal"/>

</xml_diff>